<commit_message>
Added pictures and some form items
</commit_message>
<xml_diff>
--- a/final.docx
+++ b/final.docx
@@ -1,6 +1,6 @@
 
 <file path=word/document.xml><?xml version="1.0" encoding="utf-8"?>
-<w:document xmlns:wpc="http://schemas.microsoft.com/office/word/2010/wordprocessingCanvas" xmlns:cx="http://schemas.microsoft.com/office/drawing/2014/chartex" xmlns:cx1="http://schemas.microsoft.com/office/drawing/2015/9/8/chartex" xmlns:mc="http://schemas.openxmlformats.org/markup-compatibility/2006" xmlns:o="urn:schemas-microsoft-com:office:office" xmlns:r="http://schemas.openxmlformats.org/officeDocument/2006/relationships" xmlns:m="http://schemas.openxmlformats.org/officeDocument/2006/math" xmlns:v="urn:schemas-microsoft-com:vml" xmlns:wp14="http://schemas.microsoft.com/office/word/2010/wordprocessingDrawing" xmlns:wp="http://schemas.openxmlformats.org/drawingml/2006/wordprocessingDrawing" xmlns:w10="urn:schemas-microsoft-com:office:word" xmlns:w="http://schemas.openxmlformats.org/wordprocessingml/2006/main" xmlns:w14="http://schemas.microsoft.com/office/word/2010/wordml" xmlns:w15="http://schemas.microsoft.com/office/word/2012/wordml" xmlns:w16se="http://schemas.microsoft.com/office/word/2015/wordml/symex" xmlns:wpg="http://schemas.microsoft.com/office/word/2010/wordprocessingGroup" xmlns:wpi="http://schemas.microsoft.com/office/word/2010/wordprocessingInk" xmlns:wne="http://schemas.microsoft.com/office/word/2006/wordml" xmlns:wps="http://schemas.microsoft.com/office/word/2010/wordprocessingShape" mc:Ignorable="w14 w15 w16se wp14">
+<w:document xmlns:wpc="http://schemas.microsoft.com/office/word/2010/wordprocessingCanvas" xmlns:cx="http://schemas.microsoft.com/office/drawing/2014/chartex" xmlns:mc="http://schemas.openxmlformats.org/markup-compatibility/2006" xmlns:o="urn:schemas-microsoft-com:office:office" xmlns:r="http://schemas.openxmlformats.org/officeDocument/2006/relationships" xmlns:m="http://schemas.openxmlformats.org/officeDocument/2006/math" xmlns:v="urn:schemas-microsoft-com:vml" xmlns:wp14="http://schemas.microsoft.com/office/word/2010/wordprocessingDrawing" xmlns:wp="http://schemas.openxmlformats.org/drawingml/2006/wordprocessingDrawing" xmlns:w10="urn:schemas-microsoft-com:office:word" xmlns:w="http://schemas.openxmlformats.org/wordprocessingml/2006/main" xmlns:w14="http://schemas.microsoft.com/office/word/2010/wordml" xmlns:w15="http://schemas.microsoft.com/office/word/2012/wordml" xmlns:w16se="http://schemas.microsoft.com/office/word/2015/wordml/symex" xmlns:wpg="http://schemas.microsoft.com/office/word/2010/wordprocessingGroup" xmlns:wpi="http://schemas.microsoft.com/office/word/2010/wordprocessingInk" xmlns:wne="http://schemas.microsoft.com/office/word/2006/wordml" xmlns:wps="http://schemas.microsoft.com/office/word/2010/wordprocessingShape" mc:Ignorable="w14 w15 w16se wp14">
   <w:body>
     <w:p>
       <w:pPr>
@@ -119,12 +119,7 @@
         <w:t>…maybe 1 week of the 4 weeks that you have to complete this. T</w:t>
       </w:r>
       <w:r>
-        <w:t xml:space="preserve">he goal here is to focus on the front-end functionality of the form by utilizing HTML web forms, web form controls, and JavaScript. Once the </w:t>
-      </w:r>
-      <w:bookmarkStart w:id="0" w:name="_GoBack"/>
-      <w:bookmarkEnd w:id="0"/>
-      <w:r>
-        <w:t>design of the web page has been created, perform the following steps to complete your assignment:</w:t>
+        <w:t>he goal here is to focus on the front-end functionality of the form by utilizing HTML web forms, web form controls, and JavaScript. Once the design of the web page has been created, perform the following steps to complete your assignment:</w:t>
       </w:r>
     </w:p>
     <w:p>
@@ -151,20 +146,38 @@
         </w:tabs>
         <w:spacing w:after="0" w:line="240" w:lineRule="auto"/>
         <w:ind w:left="360"/>
-      </w:pPr>
-      <w:r>
+        <w:rPr>
+          <w:highlight w:val="darkMagenta"/>
+        </w:rPr>
+      </w:pPr>
+      <w:r>
+        <w:rPr>
+          <w:highlight w:val="darkMagenta"/>
+        </w:rPr>
         <w:t>Create a</w:t>
       </w:r>
       <w:r>
+        <w:rPr>
+          <w:highlight w:val="darkMagenta"/>
+        </w:rPr>
         <w:t xml:space="preserve"> multi-part</w:t>
       </w:r>
       <w:r>
+        <w:rPr>
+          <w:highlight w:val="darkMagenta"/>
+        </w:rPr>
         <w:t xml:space="preserve"> form that allows the user to enter their </w:t>
       </w:r>
       <w:r>
+        <w:rPr>
+          <w:highlight w:val="darkMagenta"/>
+        </w:rPr>
         <w:t xml:space="preserve">personal information and to build a pizza for delivery online. Start with the personal information that the delivery man will use to deliver your pizza. Include fields for </w:t>
       </w:r>
       <w:r>
+        <w:rPr>
+          <w:highlight w:val="darkMagenta"/>
+        </w:rPr>
         <w:t xml:space="preserve">name, address type, street address, optional apartment number, suite, or room number, city, state, zip code, phone number, and email. </w:t>
       </w:r>
     </w:p>
@@ -179,8 +192,14 @@
         </w:tabs>
         <w:spacing w:after="0" w:line="240" w:lineRule="auto"/>
         <w:ind w:left="720"/>
-      </w:pPr>
-      <w:r>
+        <w:rPr>
+          <w:highlight w:val="darkMagenta"/>
+        </w:rPr>
+      </w:pPr>
+      <w:r>
+        <w:rPr>
+          <w:highlight w:val="darkMagenta"/>
+        </w:rPr>
         <w:t xml:space="preserve">The address type should be a drop down list that contains options for house, apartment, business, campus, hotel, dorm, or other. </w:t>
       </w:r>
     </w:p>
@@ -350,8 +369,14 @@
         </w:numPr>
         <w:spacing w:after="0" w:line="240" w:lineRule="auto"/>
         <w:ind w:left="720"/>
-      </w:pPr>
-      <w:r>
+        <w:rPr>
+          <w:highlight w:val="darkMagenta"/>
+        </w:rPr>
+      </w:pPr>
+      <w:r>
+        <w:rPr>
+          <w:highlight w:val="darkMagenta"/>
+        </w:rPr>
         <w:t xml:space="preserve">If Hand Tossed Selected: Small ($9.99), Medium ($12.99), Large ($14.99) </w:t>
       </w:r>
     </w:p>
@@ -363,8 +388,14 @@
         </w:numPr>
         <w:spacing w:after="0" w:line="240" w:lineRule="auto"/>
         <w:ind w:left="720"/>
-      </w:pPr>
-      <w:r>
+        <w:rPr>
+          <w:highlight w:val="darkMagenta"/>
+        </w:rPr>
+      </w:pPr>
+      <w:r>
+        <w:rPr>
+          <w:highlight w:val="darkMagenta"/>
+        </w:rPr>
         <w:t>If Thin Crust Selected: Medium ($11.99), Large ($13.99)</w:t>
       </w:r>
     </w:p>
@@ -376,10 +407,18 @@
         </w:numPr>
         <w:spacing w:after="0" w:line="240" w:lineRule="auto"/>
         <w:ind w:left="720"/>
-      </w:pPr>
-      <w:r>
+        <w:rPr>
+          <w:highlight w:val="darkMagenta"/>
+        </w:rPr>
+      </w:pPr>
+      <w:r>
+        <w:rPr>
+          <w:highlight w:val="darkMagenta"/>
+        </w:rPr>
         <w:t>If New York Style Selected: Large ($16.99), Extra Large ($19.99)</w:t>
       </w:r>
+      <w:bookmarkStart w:id="0" w:name="_GoBack"/>
+      <w:bookmarkEnd w:id="0"/>
     </w:p>
     <w:p>
       <w:pPr>
@@ -389,8 +428,14 @@
         </w:numPr>
         <w:spacing w:after="0" w:line="240" w:lineRule="auto"/>
         <w:ind w:left="720"/>
-      </w:pPr>
-      <w:r>
+        <w:rPr>
+          <w:highlight w:val="darkMagenta"/>
+        </w:rPr>
+      </w:pPr>
+      <w:r>
+        <w:rPr>
+          <w:highlight w:val="darkMagenta"/>
+        </w:rPr>
         <w:lastRenderedPageBreak/>
         <w:t>If Gluten Free Selected: Small ($10.99)</w:t>
       </w:r>
@@ -1792,7 +1837,7 @@
 </file>
 
 <file path=word/numbering.xml><?xml version="1.0" encoding="utf-8"?>
-<w:numbering xmlns:wpc="http://schemas.microsoft.com/office/word/2010/wordprocessingCanvas" xmlns:cx="http://schemas.microsoft.com/office/drawing/2014/chartex" xmlns:cx1="http://schemas.microsoft.com/office/drawing/2015/9/8/chartex" xmlns:mc="http://schemas.openxmlformats.org/markup-compatibility/2006" xmlns:o="urn:schemas-microsoft-com:office:office" xmlns:r="http://schemas.openxmlformats.org/officeDocument/2006/relationships" xmlns:m="http://schemas.openxmlformats.org/officeDocument/2006/math" xmlns:v="urn:schemas-microsoft-com:vml" xmlns:wp14="http://schemas.microsoft.com/office/word/2010/wordprocessingDrawing" xmlns:wp="http://schemas.openxmlformats.org/drawingml/2006/wordprocessingDrawing" xmlns:w10="urn:schemas-microsoft-com:office:word" xmlns:w="http://schemas.openxmlformats.org/wordprocessingml/2006/main" xmlns:w14="http://schemas.microsoft.com/office/word/2010/wordml" xmlns:w15="http://schemas.microsoft.com/office/word/2012/wordml" xmlns:w16se="http://schemas.microsoft.com/office/word/2015/wordml/symex" xmlns:wpg="http://schemas.microsoft.com/office/word/2010/wordprocessingGroup" xmlns:wpi="http://schemas.microsoft.com/office/word/2010/wordprocessingInk" xmlns:wne="http://schemas.microsoft.com/office/word/2006/wordml" xmlns:wps="http://schemas.microsoft.com/office/word/2010/wordprocessingShape" mc:Ignorable="w14 w15 w16se wp14">
+<w:numbering xmlns:wpc="http://schemas.microsoft.com/office/word/2010/wordprocessingCanvas" xmlns:cx="http://schemas.microsoft.com/office/drawing/2014/chartex" xmlns:mc="http://schemas.openxmlformats.org/markup-compatibility/2006" xmlns:o="urn:schemas-microsoft-com:office:office" xmlns:r="http://schemas.openxmlformats.org/officeDocument/2006/relationships" xmlns:m="http://schemas.openxmlformats.org/officeDocument/2006/math" xmlns:v="urn:schemas-microsoft-com:vml" xmlns:wp14="http://schemas.microsoft.com/office/word/2010/wordprocessingDrawing" xmlns:wp="http://schemas.openxmlformats.org/drawingml/2006/wordprocessingDrawing" xmlns:w10="urn:schemas-microsoft-com:office:word" xmlns:w="http://schemas.openxmlformats.org/wordprocessingml/2006/main" xmlns:w14="http://schemas.microsoft.com/office/word/2010/wordml" xmlns:w15="http://schemas.microsoft.com/office/word/2012/wordml" xmlns:w16se="http://schemas.microsoft.com/office/word/2015/wordml/symex" xmlns:wpg="http://schemas.microsoft.com/office/word/2010/wordprocessingGroup" xmlns:wpi="http://schemas.microsoft.com/office/word/2010/wordprocessingInk" xmlns:wne="http://schemas.microsoft.com/office/word/2006/wordml" xmlns:wps="http://schemas.microsoft.com/office/word/2010/wordprocessingShape" mc:Ignorable="w14 w15 w16se wp14">
   <w:abstractNum w:abstractNumId="0" w15:restartNumberingAfterBreak="0">
     <w:nsid w:val="07027DD7"/>
     <w:multiLevelType w:val="hybridMultilevel"/>

</xml_diff>

<commit_message>
Started working on Javascript portion
</commit_message>
<xml_diff>
--- a/final.docx
+++ b/final.docx
@@ -417,8 +417,6 @@
         </w:rPr>
         <w:t>If New York Style Selected: Large ($16.99), Extra Large ($19.99)</w:t>
       </w:r>
-      <w:bookmarkStart w:id="0" w:name="_GoBack"/>
-      <w:bookmarkEnd w:id="0"/>
     </w:p>
     <w:p>
       <w:pPr>
@@ -457,14 +455,26 @@
         </w:numPr>
         <w:spacing w:after="0" w:line="240" w:lineRule="auto"/>
         <w:ind w:left="360"/>
-      </w:pPr>
-      <w:r>
+        <w:rPr>
+          <w:highlight w:val="darkMagenta"/>
+        </w:rPr>
+      </w:pPr>
+      <w:r>
+        <w:rPr>
+          <w:highlight w:val="darkMagenta"/>
+        </w:rPr>
         <w:t xml:space="preserve">STEP 3: </w:t>
       </w:r>
       <w:r>
+        <w:rPr>
+          <w:highlight w:val="darkMagenta"/>
+        </w:rPr>
         <w:t>A</w:t>
       </w:r>
       <w:r>
+        <w:rPr>
+          <w:highlight w:val="darkMagenta"/>
+        </w:rPr>
         <w:t>dd a drop down list for cheese options. Populate the list items with these options:</w:t>
       </w:r>
     </w:p>
@@ -476,8 +486,14 @@
         </w:numPr>
         <w:spacing w:after="0" w:line="240" w:lineRule="auto"/>
         <w:ind w:left="720"/>
-      </w:pPr>
-      <w:r>
+        <w:rPr>
+          <w:highlight w:val="darkMagenta"/>
+        </w:rPr>
+      </w:pPr>
+      <w:r>
+        <w:rPr>
+          <w:highlight w:val="darkMagenta"/>
+        </w:rPr>
         <w:t>Light: no charge</w:t>
       </w:r>
     </w:p>
@@ -489,8 +505,14 @@
         </w:numPr>
         <w:spacing w:after="0" w:line="240" w:lineRule="auto"/>
         <w:ind w:left="720"/>
-      </w:pPr>
-      <w:r>
+        <w:rPr>
+          <w:highlight w:val="darkMagenta"/>
+        </w:rPr>
+      </w:pPr>
+      <w:r>
+        <w:rPr>
+          <w:highlight w:val="darkMagenta"/>
+        </w:rPr>
         <w:t>Normal (default): no charge</w:t>
       </w:r>
     </w:p>
@@ -502,8 +524,14 @@
         </w:numPr>
         <w:spacing w:after="0" w:line="240" w:lineRule="auto"/>
         <w:ind w:left="720"/>
-      </w:pPr>
-      <w:r>
+        <w:rPr>
+          <w:highlight w:val="darkMagenta"/>
+        </w:rPr>
+      </w:pPr>
+      <w:r>
+        <w:rPr>
+          <w:highlight w:val="darkMagenta"/>
+        </w:rPr>
         <w:t>Extra: +$2.99</w:t>
       </w:r>
     </w:p>
@@ -515,8 +543,14 @@
         </w:numPr>
         <w:spacing w:after="0" w:line="240" w:lineRule="auto"/>
         <w:ind w:left="720"/>
-      </w:pPr>
-      <w:r>
+        <w:rPr>
+          <w:highlight w:val="darkMagenta"/>
+        </w:rPr>
+      </w:pPr>
+      <w:r>
+        <w:rPr>
+          <w:highlight w:val="darkMagenta"/>
+        </w:rPr>
         <w:t>Double: +$3.99</w:t>
       </w:r>
     </w:p>
@@ -528,20 +562,38 @@
         </w:numPr>
         <w:spacing w:after="0" w:line="240" w:lineRule="auto"/>
         <w:ind w:left="360"/>
-      </w:pPr>
-      <w:r>
+        <w:rPr>
+          <w:highlight w:val="darkMagenta"/>
+        </w:rPr>
+      </w:pPr>
+      <w:r>
+        <w:rPr>
+          <w:highlight w:val="darkMagenta"/>
+        </w:rPr>
         <w:t xml:space="preserve">STEP 4: </w:t>
       </w:r>
       <w:r>
+        <w:rPr>
+          <w:highlight w:val="darkMagenta"/>
+        </w:rPr>
         <w:t>A</w:t>
       </w:r>
       <w:r>
+        <w:rPr>
+          <w:highlight w:val="darkMagenta"/>
+        </w:rPr>
         <w:t xml:space="preserve">dd a drop down list </w:t>
       </w:r>
       <w:r>
+        <w:rPr>
+          <w:highlight w:val="darkMagenta"/>
+        </w:rPr>
         <w:t>for sauce</w:t>
       </w:r>
       <w:r>
+        <w:rPr>
+          <w:highlight w:val="darkMagenta"/>
+        </w:rPr>
         <w:t xml:space="preserve"> options. Populate the list items with these options:</w:t>
       </w:r>
     </w:p>
@@ -553,8 +605,14 @@
         </w:numPr>
         <w:spacing w:after="0" w:line="240" w:lineRule="auto"/>
         <w:ind w:left="720"/>
-      </w:pPr>
-      <w:r>
+        <w:rPr>
+          <w:highlight w:val="darkMagenta"/>
+        </w:rPr>
+      </w:pPr>
+      <w:r>
+        <w:rPr>
+          <w:highlight w:val="darkMagenta"/>
+        </w:rPr>
         <w:t>Regular Tomato: no charge</w:t>
       </w:r>
     </w:p>
@@ -566,8 +624,14 @@
         </w:numPr>
         <w:spacing w:after="0" w:line="240" w:lineRule="auto"/>
         <w:ind w:left="720"/>
-      </w:pPr>
-      <w:r>
+        <w:rPr>
+          <w:highlight w:val="darkMagenta"/>
+        </w:rPr>
+      </w:pPr>
+      <w:r>
+        <w:rPr>
+          <w:highlight w:val="darkMagenta"/>
+        </w:rPr>
         <w:t>Hearty Tomato: +$.99</w:t>
       </w:r>
     </w:p>
@@ -579,8 +643,16 @@
         </w:numPr>
         <w:spacing w:after="0" w:line="240" w:lineRule="auto"/>
         <w:ind w:left="720"/>
-      </w:pPr>
-      <w:r>
+        <w:rPr>
+          <w:highlight w:val="darkMagenta"/>
+        </w:rPr>
+      </w:pPr>
+      <w:bookmarkStart w:id="0" w:name="_GoBack"/>
+      <w:bookmarkEnd w:id="0"/>
+      <w:r>
+        <w:rPr>
+          <w:highlight w:val="darkMagenta"/>
+        </w:rPr>
         <w:t>BBQ Sauce: +$1.99</w:t>
       </w:r>
     </w:p>
@@ -592,23 +664,44 @@
         </w:numPr>
         <w:spacing w:after="0" w:line="240" w:lineRule="auto"/>
         <w:ind w:left="360"/>
-      </w:pPr>
-      <w:r>
+        <w:rPr>
+          <w:highlight w:val="darkMagenta"/>
+        </w:rPr>
+      </w:pPr>
+      <w:r>
+        <w:rPr>
+          <w:highlight w:val="darkMagenta"/>
+        </w:rPr>
         <w:t xml:space="preserve">STEP 5: Next add a checkbox group of </w:t>
       </w:r>
       <w:r>
+        <w:rPr>
+          <w:highlight w:val="darkMagenta"/>
+        </w:rPr>
         <w:t>option</w:t>
       </w:r>
       <w:r>
+        <w:rPr>
+          <w:highlight w:val="darkMagenta"/>
+        </w:rPr>
         <w:t>s</w:t>
       </w:r>
       <w:r>
+        <w:rPr>
+          <w:highlight w:val="darkMagenta"/>
+        </w:rPr>
         <w:t xml:space="preserve"> for toppings. Each topping is $.99 extra. You offer the following toppings: pepperoni, sausage, ham, bacon, salami, peppers, olives, jalapenos, mushrooms, pineapple, and onion. Use a </w:t>
       </w:r>
       <w:r>
+        <w:rPr>
+          <w:highlight w:val="darkMagenta"/>
+        </w:rPr>
         <w:t>checkbox</w:t>
       </w:r>
       <w:r>
+        <w:rPr>
+          <w:highlight w:val="darkMagenta"/>
+        </w:rPr>
         <w:t xml:space="preserve"> list here so the user can select more than one option.</w:t>
       </w:r>
     </w:p>

</xml_diff>

<commit_message>
Started working on  js for running totals
</commit_message>
<xml_diff>
--- a/final.docx
+++ b/final.docx
@@ -285,11 +285,20 @@
         </w:tabs>
         <w:spacing w:after="0" w:line="240" w:lineRule="auto"/>
         <w:ind w:left="360"/>
-      </w:pPr>
-      <w:r>
+        <w:rPr>
+          <w:highlight w:val="darkMagenta"/>
+        </w:rPr>
+      </w:pPr>
+      <w:r>
+        <w:rPr>
+          <w:highlight w:val="darkMagenta"/>
+        </w:rPr>
         <w:t xml:space="preserve">STEP 1: </w:t>
       </w:r>
       <w:r>
+        <w:rPr>
+          <w:highlight w:val="darkMagenta"/>
+        </w:rPr>
         <w:t>Add a radio button group that includes the 4 dough options listed here:</w:t>
       </w:r>
     </w:p>
@@ -301,8 +310,14 @@
         </w:numPr>
         <w:spacing w:after="0" w:line="240" w:lineRule="auto"/>
         <w:ind w:left="720"/>
-      </w:pPr>
-      <w:r>
+        <w:rPr>
+          <w:highlight w:val="darkMagenta"/>
+        </w:rPr>
+      </w:pPr>
+      <w:r>
+        <w:rPr>
+          <w:highlight w:val="darkMagenta"/>
+        </w:rPr>
         <w:t xml:space="preserve">Hand Tossed </w:t>
       </w:r>
     </w:p>
@@ -314,8 +329,14 @@
         </w:numPr>
         <w:spacing w:after="0" w:line="240" w:lineRule="auto"/>
         <w:ind w:left="720"/>
-      </w:pPr>
-      <w:r>
+        <w:rPr>
+          <w:highlight w:val="darkMagenta"/>
+        </w:rPr>
+      </w:pPr>
+      <w:r>
+        <w:rPr>
+          <w:highlight w:val="darkMagenta"/>
+        </w:rPr>
         <w:t xml:space="preserve">Thin Crust </w:t>
       </w:r>
     </w:p>
@@ -327,8 +348,14 @@
         </w:numPr>
         <w:spacing w:after="0" w:line="240" w:lineRule="auto"/>
         <w:ind w:left="720"/>
-      </w:pPr>
-      <w:r>
+        <w:rPr>
+          <w:highlight w:val="darkMagenta"/>
+        </w:rPr>
+      </w:pPr>
+      <w:r>
+        <w:rPr>
+          <w:highlight w:val="darkMagenta"/>
+        </w:rPr>
         <w:t>New York Style</w:t>
       </w:r>
     </w:p>
@@ -340,8 +367,14 @@
         </w:numPr>
         <w:spacing w:after="0" w:line="240" w:lineRule="auto"/>
         <w:ind w:left="720"/>
-      </w:pPr>
-      <w:r>
+        <w:rPr>
+          <w:highlight w:val="darkMagenta"/>
+        </w:rPr>
+      </w:pPr>
+      <w:r>
+        <w:rPr>
+          <w:highlight w:val="darkMagenta"/>
+        </w:rPr>
         <w:t>Gluten Free</w:t>
       </w:r>
     </w:p>
@@ -647,8 +680,6 @@
           <w:highlight w:val="darkMagenta"/>
         </w:rPr>
       </w:pPr>
-      <w:bookmarkStart w:id="0" w:name="_GoBack"/>
-      <w:bookmarkEnd w:id="0"/>
       <w:r>
         <w:rPr>
           <w:highlight w:val="darkMagenta"/>
@@ -690,7 +721,15 @@
         <w:rPr>
           <w:highlight w:val="darkMagenta"/>
         </w:rPr>
-        <w:t xml:space="preserve"> for toppings. Each topping is $.99 extra. You offer the following toppings: pepperoni, sausage, ham, bacon, salami, peppers, olives, jalapenos, mushrooms, pineapple, and onion. Use a </w:t>
+        <w:t xml:space="preserve"> for toppings. Each topping is $.99 extra. You offer the following toppings: pepperoni, sausage, h</w:t>
+      </w:r>
+      <w:bookmarkStart w:id="0" w:name="_GoBack"/>
+      <w:bookmarkEnd w:id="0"/>
+      <w:r>
+        <w:rPr>
+          <w:highlight w:val="darkMagenta"/>
+        </w:rPr>
+        <w:t xml:space="preserve">am, bacon, salami, peppers, olives, jalapenos, mushrooms, pineapple, and onion. Use a </w:t>
       </w:r>
       <w:r>
         <w:rPr>

</xml_diff>

<commit_message>
added confirmation of delivery form
</commit_message>
<xml_diff>
--- a/final.docx
+++ b/final.docx
@@ -246,19 +246,34 @@
         </w:tabs>
         <w:spacing w:after="0" w:line="240" w:lineRule="auto"/>
         <w:ind w:left="720"/>
-      </w:pPr>
-      <w:r>
+        <w:rPr>
+          <w:highlight w:val="darkMagenta"/>
+        </w:rPr>
+      </w:pPr>
+      <w:r>
+        <w:rPr>
+          <w:highlight w:val="darkMagenta"/>
+        </w:rPr>
         <w:t xml:space="preserve">Write a function to validate and ensure that the user enters a value (or makes a selection) for each of the form items here. Use regular expressions to ensure that their name doesn’t contain any numbers and that their zip code, phone number, and email address are formatted correctly. </w:t>
       </w:r>
       <w:r>
+        <w:rPr>
+          <w:highlight w:val="darkMagenta"/>
+        </w:rPr>
         <w:t>Make sure that the user only enters two alpha characters in the state field. Do not use the HTML5 “</w:t>
       </w:r>
       <w:proofErr w:type="spellStart"/>
       <w:r>
+        <w:rPr>
+          <w:highlight w:val="darkMagenta"/>
+        </w:rPr>
         <w:t>maxlength</w:t>
       </w:r>
       <w:proofErr w:type="spellEnd"/>
       <w:r>
+        <w:rPr>
+          <w:highlight w:val="darkMagenta"/>
+        </w:rPr>
         <w:t>” or “required” attributes on any of the fields. I want you to learn how to require, limit, and validate inputs using pure JavaScript in this assignment.</w:t>
       </w:r>
     </w:p>
@@ -796,47 +811,94 @@
         </w:tabs>
         <w:spacing w:after="0" w:line="240" w:lineRule="auto"/>
         <w:ind w:left="360"/>
-      </w:pPr>
-      <w:r>
+        <w:rPr>
+          <w:highlight w:val="darkMagenta"/>
+        </w:rPr>
+      </w:pPr>
+      <w:bookmarkStart w:id="0" w:name="_GoBack"/>
+      <w:bookmarkEnd w:id="0"/>
+      <w:r>
+        <w:rPr>
+          <w:highlight w:val="darkMagenta"/>
+        </w:rPr>
         <w:t xml:space="preserve">Aside from validating the user input in Part 1, you will need to perform some validation tasks in the Build Your Order process. Specifically, you will need to </w:t>
       </w:r>
       <w:r>
+        <w:rPr>
+          <w:highlight w:val="darkMagenta"/>
+        </w:rPr>
         <w:t xml:space="preserve">write a </w:t>
       </w:r>
       <w:r>
+        <w:rPr>
+          <w:highlight w:val="darkMagenta"/>
+        </w:rPr>
         <w:t xml:space="preserve">function </w:t>
       </w:r>
       <w:r>
+        <w:rPr>
+          <w:highlight w:val="darkMagenta"/>
+        </w:rPr>
         <w:t xml:space="preserve">and associated event handler to </w:t>
       </w:r>
       <w:r>
+        <w:rPr>
+          <w:highlight w:val="darkMagenta"/>
+        </w:rPr>
         <w:t xml:space="preserve">validate </w:t>
       </w:r>
       <w:r>
+        <w:rPr>
+          <w:highlight w:val="darkMagenta"/>
+        </w:rPr>
         <w:t>and</w:t>
       </w:r>
       <w:r>
+        <w:rPr>
+          <w:highlight w:val="darkMagenta"/>
+        </w:rPr>
         <w:t xml:space="preserve"> make sure that the user selects a dough style and a size</w:t>
       </w:r>
       <w:r>
+        <w:rPr>
+          <w:highlight w:val="darkMagenta"/>
+        </w:rPr>
         <w:t xml:space="preserve"> first before proceeding</w:t>
       </w:r>
       <w:r>
+        <w:rPr>
+          <w:highlight w:val="darkMagenta"/>
+        </w:rPr>
         <w:t>. Do not let the user proceed to/select a chees</w:t>
       </w:r>
       <w:r>
+        <w:rPr>
+          <w:highlight w:val="darkMagenta"/>
+        </w:rPr>
         <w:t xml:space="preserve">e option, sauce, or </w:t>
       </w:r>
       <w:r>
+        <w:rPr>
+          <w:highlight w:val="darkMagenta"/>
+        </w:rPr>
         <w:t xml:space="preserve">topping </w:t>
       </w:r>
       <w:r>
+        <w:rPr>
+          <w:highlight w:val="darkMagenta"/>
+        </w:rPr>
         <w:t xml:space="preserve">option </w:t>
       </w:r>
       <w:r>
+        <w:rPr>
+          <w:highlight w:val="darkMagenta"/>
+        </w:rPr>
         <w:t>unless they’ve selected a dough style first.</w:t>
       </w:r>
       <w:r>
+        <w:rPr>
+          <w:highlight w:val="darkMagenta"/>
+        </w:rPr>
         <w:t xml:space="preserve"> Since cheese and sauce options are drop down lists, you can simply select a default value here to guarantee selection. Since toppings are optional, a default selection here is also not necessary.</w:t>
       </w:r>
     </w:p>
@@ -855,8 +917,6 @@
           <w:highlight w:val="darkMagenta"/>
         </w:rPr>
       </w:pPr>
-      <w:bookmarkStart w:id="0" w:name="_GoBack"/>
-      <w:bookmarkEnd w:id="0"/>
       <w:r>
         <w:rPr>
           <w:highlight w:val="darkMagenta"/>

</xml_diff>